<commit_message>
20 issues solved plus refactoring
I have made major improvements in the organization of the files and
solving some of the many issues that I detected in the project.  This
version is almost right for most of the cases (2 tests need to be
finished still).
</commit_message>
<xml_diff>
--- a/doc/MotifFinder Documentation.docx
+++ b/doc/MotifFinder Documentation.docx
@@ -92,7 +92,59 @@
         <w:rPr>
           <w:lang w:val="en-US"/>
         </w:rPr>
+        <w:t>What are the structures being used, and how do they relate to each other?</w:t>
+      </w:r>
+    </w:p>
+    <w:p>
+      <w:pPr>
+        <w:rPr>
+          <w:lang w:val="en-US"/>
+        </w:rPr>
+      </w:pPr>
+      <w:r>
+        <w:rPr>
+          <w:lang w:val="en-US"/>
+        </w:rPr>
         <w:t>What is the main Diagram of UML classes modeling everything?</w:t>
+      </w:r>
+    </w:p>
+    <w:p>
+      <w:pPr>
+        <w:rPr>
+          <w:lang w:val="en-US"/>
+        </w:rPr>
+      </w:pPr>
+    </w:p>
+    <w:p>
+      <w:pPr>
+        <w:rPr>
+          <w:lang w:val="en-US"/>
+        </w:rPr>
+      </w:pPr>
+      <w:r>
+        <w:rPr>
+          <w:lang w:val="en-US"/>
+        </w:rPr>
+        <w:t>I have to explain here also the different functionalities of what the project does: how to process a template or trace form a repository (and which classes to extend), how to change a domain, how to save the files in a format, how produce the script to actually run SUBDUE or any other graph, how to create statistics, how to validate the fragments found, how to generate the fragment catalog in wffd, etc.</w:t>
+      </w:r>
+    </w:p>
+    <w:p>
+      <w:pPr>
+        <w:rPr>
+          <w:lang w:val="en-US"/>
+        </w:rPr>
+      </w:pPr>
+      <w:r>
+        <w:rPr>
+          <w:lang w:val="en-US"/>
+        </w:rPr>
+        <w:t xml:space="preserve">How to switch from different </w:t>
+      </w:r>
+      <w:r>
+        <w:rPr>
+          <w:lang w:val="en-US"/>
+        </w:rPr>
+        <w:t>algorithms and how to attack different sources (which is in fact easy).</w:t>
       </w:r>
     </w:p>
     <w:sectPr>

</xml_diff>